<commit_message>
Modification of the doc file
</commit_message>
<xml_diff>
--- a/Smart Testing - Technical Assessment.docx
+++ b/Smart Testing - Technical Assessment.docx
@@ -158,6 +158,7 @@
         <w:rPr>
           <w:b/>
           <w:bCs/>
+          <w:noProof/>
           <w:sz w:val="28"/>
           <w:szCs w:val="28"/>
         </w:rPr>
@@ -289,7 +290,15 @@
         <w:t>We will work with 3 levels of test environments:</w:t>
       </w:r>
       <w:r>
-        <w:t xml:space="preserve"> Development, QA and PreProduction.</w:t>
+        <w:t xml:space="preserve"> Development, QA and </w:t>
+      </w:r>
+      <w:proofErr w:type="spellStart"/>
+      <w:r>
+        <w:t>PreProduction</w:t>
+      </w:r>
+      <w:proofErr w:type="spellEnd"/>
+      <w:r>
+        <w:t>.</w:t>
       </w:r>
     </w:p>
     <w:p>
@@ -305,27 +314,20 @@
         <w:ind w:left="360"/>
       </w:pPr>
       <w:r>
-        <w:t xml:space="preserve">QA </w:t>
-      </w:r>
-      <w:r>
-        <w:t xml:space="preserve">environment </w:t>
-      </w:r>
-      <w:r>
-        <w:t>will be used by QA engineers to test if the development of each user story accomplishes the validation criteria.</w:t>
+        <w:t>QA environment will be used by QA engineers to test if the development of each user story accomplishes the validation criteria.</w:t>
       </w:r>
     </w:p>
     <w:p>
       <w:pPr>
         <w:ind w:left="360"/>
       </w:pPr>
-      <w:r>
-        <w:t xml:space="preserve">PreProduction </w:t>
-      </w:r>
-      <w:r>
-        <w:t>environment</w:t>
-      </w:r>
-      <w:r>
-        <w:t xml:space="preserve"> will be the used for non-functional testing such as Load, Security and Performance Testing.</w:t>
+      <w:proofErr w:type="spellStart"/>
+      <w:r>
+        <w:t>PreProduction</w:t>
+      </w:r>
+      <w:proofErr w:type="spellEnd"/>
+      <w:r>
+        <w:t xml:space="preserve"> environment will be the used for non-functional testing such as Load, Security and Performance Testing.</w:t>
       </w:r>
     </w:p>
     <w:p>
@@ -494,7 +496,28 @@
           <w:sz w:val="20"/>
           <w:szCs w:val="20"/>
         </w:rPr>
-        <w:t>Feature: Registering and authentication</w:t>
+        <w:t>Feature</w:t>
+      </w:r>
+      <w:r>
+        <w:rPr>
+          <w:sz w:val="20"/>
+          <w:szCs w:val="20"/>
+        </w:rPr>
+        <w:t xml:space="preserve"> 1</w:t>
+      </w:r>
+      <w:r>
+        <w:rPr>
+          <w:sz w:val="20"/>
+          <w:szCs w:val="20"/>
+        </w:rPr>
+        <w:t xml:space="preserve">: Registering and </w:t>
+      </w:r>
+      <w:r>
+        <w:rPr>
+          <w:sz w:val="20"/>
+          <w:szCs w:val="20"/>
+        </w:rPr>
+        <w:t>authentication.</w:t>
       </w:r>
     </w:p>
     <w:p>
@@ -582,14 +605,28 @@
           <w:sz w:val="20"/>
           <w:szCs w:val="20"/>
         </w:rPr>
-        <w:t xml:space="preserve">Feature: </w:t>
-      </w:r>
-      <w:r>
-        <w:rPr>
-          <w:sz w:val="20"/>
-          <w:szCs w:val="20"/>
-        </w:rPr>
-        <w:t>Purchasing products</w:t>
+        <w:t>Feature</w:t>
+      </w:r>
+      <w:r>
+        <w:rPr>
+          <w:sz w:val="20"/>
+          <w:szCs w:val="20"/>
+        </w:rPr>
+        <w:t xml:space="preserve"> 2</w:t>
+      </w:r>
+      <w:r>
+        <w:rPr>
+          <w:sz w:val="20"/>
+          <w:szCs w:val="20"/>
+        </w:rPr>
+        <w:t xml:space="preserve">: Purchasing </w:t>
+      </w:r>
+      <w:r>
+        <w:rPr>
+          <w:sz w:val="20"/>
+          <w:szCs w:val="20"/>
+        </w:rPr>
+        <w:t>products.</w:t>
       </w:r>
     </w:p>
     <w:p>
@@ -696,14 +733,28 @@
           <w:sz w:val="20"/>
           <w:szCs w:val="20"/>
         </w:rPr>
-        <w:t xml:space="preserve">Feature: </w:t>
-      </w:r>
-      <w:r>
-        <w:rPr>
-          <w:sz w:val="20"/>
-          <w:szCs w:val="20"/>
-        </w:rPr>
-        <w:t>Information about the Product Store website</w:t>
+        <w:t>Feature</w:t>
+      </w:r>
+      <w:r>
+        <w:rPr>
+          <w:sz w:val="20"/>
+          <w:szCs w:val="20"/>
+        </w:rPr>
+        <w:t xml:space="preserve"> 3</w:t>
+      </w:r>
+      <w:r>
+        <w:rPr>
+          <w:sz w:val="20"/>
+          <w:szCs w:val="20"/>
+        </w:rPr>
+        <w:t xml:space="preserve">: Information about the Product Store </w:t>
+      </w:r>
+      <w:r>
+        <w:rPr>
+          <w:sz w:val="20"/>
+          <w:szCs w:val="20"/>
+        </w:rPr>
+        <w:t>website.</w:t>
       </w:r>
     </w:p>
     <w:p>
@@ -781,7 +832,10 @@
           <w:ilvl w:val="0"/>
           <w:numId w:val="11"/>
         </w:numPr>
-        <w:rPr>
+        <w:spacing w:after="0"/>
+        <w:rPr>
+          <w:b/>
+          <w:bCs/>
           <w:sz w:val="20"/>
           <w:szCs w:val="20"/>
         </w:rPr>
@@ -796,21 +850,23 @@
     </w:p>
     <w:p>
       <w:pPr>
+        <w:pStyle w:val="ListParagraph"/>
         <w:spacing w:after="0"/>
-        <w:ind w:left="720"/>
-        <w:rPr>
-          <w:b/>
-          <w:bCs/>
-          <w:sz w:val="20"/>
-          <w:szCs w:val="20"/>
-        </w:rPr>
-      </w:pPr>
-    </w:p>
-    <w:p>
-      <w:pPr>
+        <w:rPr>
+          <w:b/>
+          <w:bCs/>
+          <w:sz w:val="20"/>
+          <w:szCs w:val="20"/>
+        </w:rPr>
+      </w:pPr>
+    </w:p>
+    <w:p>
+      <w:pPr>
+        <w:pStyle w:val="ListParagraph"/>
         <w:spacing w:after="0"/>
-        <w:ind w:left="720"/>
-        <w:rPr>
+        <w:rPr>
+          <w:b/>
+          <w:bCs/>
           <w:sz w:val="20"/>
           <w:szCs w:val="20"/>
         </w:rPr>
@@ -1994,14 +2050,21 @@
                 <w:b/>
                 <w:bCs/>
               </w:rPr>
-              <w:t xml:space="preserve">Feature: </w:t>
+              <w:t>Feature</w:t>
             </w:r>
             <w:r>
               <w:rPr>
                 <w:b/>
                 <w:bCs/>
               </w:rPr>
-              <w:t>Registering and authentication</w:t>
+              <w:t xml:space="preserve"> 1</w:t>
+            </w:r>
+            <w:r>
+              <w:rPr>
+                <w:b/>
+                <w:bCs/>
+              </w:rPr>
+              <w:t>: Registering and authentication</w:t>
             </w:r>
           </w:p>
         </w:tc>
@@ -2120,7 +2183,21 @@
                 <w:b/>
                 <w:bCs/>
               </w:rPr>
-              <w:t>Feature: Purchasing products</w:t>
+              <w:t>Feature</w:t>
+            </w:r>
+            <w:r>
+              <w:rPr>
+                <w:b/>
+                <w:bCs/>
+              </w:rPr>
+              <w:t xml:space="preserve"> 2</w:t>
+            </w:r>
+            <w:r>
+              <w:rPr>
+                <w:b/>
+                <w:bCs/>
+              </w:rPr>
+              <w:t>: Purchasing products</w:t>
             </w:r>
           </w:p>
         </w:tc>
@@ -2328,7 +2405,21 @@
                 <w:b/>
                 <w:bCs/>
               </w:rPr>
-              <w:t>Feature: Information about the Product Store website</w:t>
+              <w:t>Feature</w:t>
+            </w:r>
+            <w:r>
+              <w:rPr>
+                <w:b/>
+                <w:bCs/>
+              </w:rPr>
+              <w:t xml:space="preserve"> 3</w:t>
+            </w:r>
+            <w:r>
+              <w:rPr>
+                <w:b/>
+                <w:bCs/>
+              </w:rPr>
+              <w:t>: Information about the Product Store website</w:t>
             </w:r>
           </w:p>
         </w:tc>
@@ -2452,14 +2543,215 @@
         <w:t>○ Define the automation test scope (what should be automated)</w:t>
       </w:r>
     </w:p>
+    <w:tbl>
+      <w:tblPr>
+        <w:tblStyle w:val="TableGrid"/>
+        <w:tblW w:w="0" w:type="auto"/>
+        <w:tblLook w:val="04A0" w:firstRow="1" w:lastRow="0" w:firstColumn="1" w:lastColumn="0" w:noHBand="0" w:noVBand="1"/>
+      </w:tblPr>
+      <w:tblGrid>
+        <w:gridCol w:w="6475"/>
+        <w:gridCol w:w="6475"/>
+      </w:tblGrid>
+      <w:tr>
+        <w:tc>
+          <w:tcPr>
+            <w:tcW w:w="6475" w:type="dxa"/>
+          </w:tcPr>
+          <w:p>
+            <w:r>
+              <w:rPr>
+                <w:b/>
+                <w:bCs/>
+              </w:rPr>
+              <w:t>Test ID</w:t>
+            </w:r>
+          </w:p>
+        </w:tc>
+        <w:tc>
+          <w:tcPr>
+            <w:tcW w:w="6475" w:type="dxa"/>
+          </w:tcPr>
+          <w:p>
+            <w:r>
+              <w:rPr>
+                <w:b/>
+                <w:bCs/>
+              </w:rPr>
+              <w:t>Test Title Scenario</w:t>
+            </w:r>
+          </w:p>
+        </w:tc>
+      </w:tr>
+      <w:tr>
+        <w:tc>
+          <w:tcPr>
+            <w:tcW w:w="12950" w:type="dxa"/>
+            <w:gridSpan w:val="2"/>
+          </w:tcPr>
+          <w:p>
+            <w:r>
+              <w:rPr>
+                <w:b/>
+                <w:bCs/>
+              </w:rPr>
+              <w:t>Feature</w:t>
+            </w:r>
+            <w:r>
+              <w:rPr>
+                <w:b/>
+                <w:bCs/>
+              </w:rPr>
+              <w:t xml:space="preserve"> 1</w:t>
+            </w:r>
+            <w:r>
+              <w:rPr>
+                <w:b/>
+                <w:bCs/>
+              </w:rPr>
+              <w:t>: Registering and authentication</w:t>
+            </w:r>
+          </w:p>
+        </w:tc>
+      </w:tr>
+      <w:tr>
+        <w:tc>
+          <w:tcPr>
+            <w:tcW w:w="6475" w:type="dxa"/>
+          </w:tcPr>
+          <w:p>
+            <w:r>
+              <w:t>Test-case-1</w:t>
+            </w:r>
+          </w:p>
+        </w:tc>
+        <w:tc>
+          <w:tcPr>
+            <w:tcW w:w="6475" w:type="dxa"/>
+          </w:tcPr>
+          <w:p>
+            <w:r>
+              <w:t>User creates a new account on the website Product Store</w:t>
+            </w:r>
+          </w:p>
+        </w:tc>
+      </w:tr>
+      <w:tr>
+        <w:tc>
+          <w:tcPr>
+            <w:tcW w:w="6475" w:type="dxa"/>
+          </w:tcPr>
+          <w:p>
+            <w:r>
+              <w:t>Test-case-2</w:t>
+            </w:r>
+          </w:p>
+        </w:tc>
+        <w:tc>
+          <w:tcPr>
+            <w:tcW w:w="6475" w:type="dxa"/>
+          </w:tcPr>
+          <w:p>
+            <w:r>
+              <w:t>User logs on the website Product Store</w:t>
+            </w:r>
+          </w:p>
+        </w:tc>
+      </w:tr>
+      <w:tr>
+        <w:tc>
+          <w:tcPr>
+            <w:tcW w:w="12950" w:type="dxa"/>
+            <w:gridSpan w:val="2"/>
+          </w:tcPr>
+          <w:p>
+            <w:r>
+              <w:rPr>
+                <w:b/>
+                <w:bCs/>
+              </w:rPr>
+              <w:t>Feature</w:t>
+            </w:r>
+            <w:r>
+              <w:rPr>
+                <w:b/>
+                <w:bCs/>
+              </w:rPr>
+              <w:t xml:space="preserve"> 2</w:t>
+            </w:r>
+            <w:r>
+              <w:rPr>
+                <w:b/>
+                <w:bCs/>
+              </w:rPr>
+              <w:t>: Purchasing products</w:t>
+            </w:r>
+          </w:p>
+        </w:tc>
+      </w:tr>
+      <w:tr>
+        <w:tc>
+          <w:tcPr>
+            <w:tcW w:w="6475" w:type="dxa"/>
+          </w:tcPr>
+          <w:p>
+            <w:r>
+              <w:t>Test-case-</w:t>
+            </w:r>
+            <w:r>
+              <w:t>5</w:t>
+            </w:r>
+          </w:p>
+        </w:tc>
+        <w:tc>
+          <w:tcPr>
+            <w:tcW w:w="6475" w:type="dxa"/>
+          </w:tcPr>
+          <w:p>
+            <w:r>
+              <w:t>User adds a phone in the cart</w:t>
+            </w:r>
+          </w:p>
+        </w:tc>
+      </w:tr>
+      <w:tr>
+        <w:tc>
+          <w:tcPr>
+            <w:tcW w:w="6475" w:type="dxa"/>
+          </w:tcPr>
+          <w:p>
+            <w:r>
+              <w:t>Test-case-6</w:t>
+            </w:r>
+          </w:p>
+        </w:tc>
+        <w:tc>
+          <w:tcPr>
+            <w:tcW w:w="6475" w:type="dxa"/>
+          </w:tcPr>
+          <w:p>
+            <w:r>
+              <w:t>User purchases an order</w:t>
+            </w:r>
+          </w:p>
+        </w:tc>
+      </w:tr>
+    </w:tbl>
+    <w:p/>
     <w:p>
       <w:r>
         <w:t>○ Select 4-5 of the tests defined in the test automation scope and develop the tests</w:t>
       </w:r>
-    </w:p>
-    <w:p>
+      <w:r>
+        <w:t xml:space="preserve"> </w:t>
+      </w:r>
       <w:r>
         <w:t>using Cypress or Selenium (Cypress is our preferred option)</w:t>
+      </w:r>
+    </w:p>
+    <w:p>
+      <w:r>
+        <w:t xml:space="preserve">The automation tests-cases will be developed following the pattern: Page-Object model. </w:t>
       </w:r>
     </w:p>
     <w:p>

</xml_diff>